<commit_message>
fluxo de caso de uso 3 adicionado
</commit_message>
<xml_diff>
--- a/Versao05.docx
+++ b/Versao05.docx
@@ -5352,8 +5352,6 @@
       <w:r>
         <w:fldChar w:fldCharType="end"/>
       </w:r>
-      <w:bookmarkStart w:id="4" w:name="_GoBack"/>
-      <w:bookmarkEnd w:id="4"/>
     </w:p>
     <w:p>
       <w:pPr>
@@ -5371,25 +5369,25 @@
       <w:pPr>
         <w:pStyle w:val="Heading1"/>
       </w:pPr>
-      <w:bookmarkStart w:id="5" w:name="_Toc491287033"/>
+      <w:bookmarkStart w:id="4" w:name="_Toc491287033"/>
       <w:r>
         <w:lastRenderedPageBreak/>
         <w:t>Introdução</w:t>
       </w:r>
+      <w:bookmarkEnd w:id="4"/>
+      <w:r>
+        <w:t xml:space="preserve"> </w:t>
+      </w:r>
+    </w:p>
+    <w:p>
+      <w:pPr>
+        <w:pStyle w:val="Heading2"/>
+      </w:pPr>
+      <w:bookmarkStart w:id="5" w:name="_Toc491287034"/>
+      <w:r>
+        <w:t>Definições, Acrônimos e Abreviaturas</w:t>
+      </w:r>
       <w:bookmarkEnd w:id="5"/>
-      <w:r>
-        <w:t xml:space="preserve"> </w:t>
-      </w:r>
-    </w:p>
-    <w:p>
-      <w:pPr>
-        <w:pStyle w:val="Heading2"/>
-      </w:pPr>
-      <w:bookmarkStart w:id="6" w:name="_Toc491287034"/>
-      <w:r>
-        <w:t>Definições, Acrônimos e Abreviaturas</w:t>
-      </w:r>
-      <w:bookmarkEnd w:id="6"/>
     </w:p>
     <w:p>
       <w:pPr>
@@ -5416,22 +5414,22 @@
       <w:pPr>
         <w:pStyle w:val="Heading1"/>
       </w:pPr>
-      <w:bookmarkStart w:id="7" w:name="_Toc491287035"/>
+      <w:bookmarkStart w:id="6" w:name="_Toc491287035"/>
       <w:r>
         <w:lastRenderedPageBreak/>
         <w:t>Visão geral</w:t>
       </w:r>
+      <w:bookmarkEnd w:id="6"/>
+    </w:p>
+    <w:p>
+      <w:pPr>
+        <w:pStyle w:val="Heading2"/>
+      </w:pPr>
+      <w:bookmarkStart w:id="7" w:name="_Toc491287036"/>
+      <w:r>
+        <w:t>Introdução</w:t>
+      </w:r>
       <w:bookmarkEnd w:id="7"/>
-    </w:p>
-    <w:p>
-      <w:pPr>
-        <w:pStyle w:val="Heading2"/>
-      </w:pPr>
-      <w:bookmarkStart w:id="8" w:name="_Toc491287036"/>
-      <w:r>
-        <w:t>Introdução</w:t>
-      </w:r>
-      <w:bookmarkEnd w:id="8"/>
     </w:p>
     <w:p>
       <w:pPr>
@@ -5571,7 +5569,7 @@
       <w:pPr>
         <w:pStyle w:val="Caption"/>
       </w:pPr>
-      <w:bookmarkStart w:id="9" w:name="_Toc494706052"/>
+      <w:bookmarkStart w:id="8" w:name="_Toc494706052"/>
       <w:r>
         <w:t xml:space="preserve">Figura </w:t>
       </w:r>
@@ -5592,28 +5590,28 @@
       <w:r>
         <w:t>Logotipo da empresa</w:t>
       </w:r>
+      <w:bookmarkEnd w:id="8"/>
+    </w:p>
+    <w:p>
+      <w:pPr>
+        <w:pStyle w:val="Caption"/>
+        <w:rPr>
+          <w:rFonts w:cs="Arial"/>
+        </w:rPr>
+      </w:pPr>
+    </w:p>
+    <w:p>
+      <w:pPr>
+        <w:pStyle w:val="Heading2"/>
+        <w:rPr>
+          <w:color w:val="000000" w:themeColor="text1"/>
+        </w:rPr>
+      </w:pPr>
+      <w:bookmarkStart w:id="9" w:name="_Toc491287037"/>
+      <w:r>
+        <w:t>Escopo</w:t>
+      </w:r>
       <w:bookmarkEnd w:id="9"/>
-    </w:p>
-    <w:p>
-      <w:pPr>
-        <w:pStyle w:val="Caption"/>
-        <w:rPr>
-          <w:rFonts w:cs="Arial"/>
-        </w:rPr>
-      </w:pPr>
-    </w:p>
-    <w:p>
-      <w:pPr>
-        <w:pStyle w:val="Heading2"/>
-        <w:rPr>
-          <w:color w:val="000000" w:themeColor="text1"/>
-        </w:rPr>
-      </w:pPr>
-      <w:bookmarkStart w:id="10" w:name="_Toc491287037"/>
-      <w:r>
-        <w:t>Escopo</w:t>
-      </w:r>
-      <w:bookmarkEnd w:id="10"/>
     </w:p>
     <w:p>
       <w:pPr>
@@ -5760,7 +5758,7 @@
           <w:szCs w:val="20"/>
         </w:rPr>
       </w:pPr>
-      <w:bookmarkStart w:id="11" w:name="_Toc494706053"/>
+      <w:bookmarkStart w:id="10" w:name="_Toc494706053"/>
       <w:r>
         <w:t xml:space="preserve">Figura </w:t>
       </w:r>
@@ -5779,7 +5777,7 @@
       <w:r>
         <w:t>Rikifoki</w:t>
       </w:r>
-      <w:bookmarkEnd w:id="11"/>
+      <w:bookmarkEnd w:id="10"/>
       <w:proofErr w:type="spellEnd"/>
     </w:p>
     <w:p>
@@ -5798,11 +5796,11 @@
           <w:color w:val="000000" w:themeColor="text1"/>
         </w:rPr>
       </w:pPr>
-      <w:bookmarkStart w:id="12" w:name="_Toc491287038"/>
+      <w:bookmarkStart w:id="11" w:name="_Toc491287038"/>
       <w:r>
         <w:t>Descrição de funcionamento</w:t>
       </w:r>
-      <w:bookmarkEnd w:id="12"/>
+      <w:bookmarkEnd w:id="11"/>
     </w:p>
     <w:p>
       <w:pPr>
@@ -5988,7 +5986,7 @@
       <w:pPr>
         <w:pStyle w:val="Caption"/>
       </w:pPr>
-      <w:bookmarkStart w:id="13" w:name="_Toc494706054"/>
+      <w:bookmarkStart w:id="12" w:name="_Toc494706054"/>
       <w:r>
         <w:t xml:space="preserve">Figura </w:t>
       </w:r>
@@ -6016,28 +6014,28 @@
       <w:r>
         <w:t xml:space="preserve"> Fluxograma</w:t>
       </w:r>
-      <w:bookmarkEnd w:id="13"/>
+      <w:bookmarkEnd w:id="12"/>
     </w:p>
     <w:p>
       <w:pPr>
         <w:pStyle w:val="Heading1"/>
       </w:pPr>
-      <w:bookmarkStart w:id="14" w:name="_Toc491287039"/>
+      <w:bookmarkStart w:id="13" w:name="_Toc491287039"/>
       <w:r>
         <w:lastRenderedPageBreak/>
         <w:t>Especificação de Requisitos</w:t>
       </w:r>
+      <w:bookmarkEnd w:id="13"/>
+    </w:p>
+    <w:p>
+      <w:pPr>
+        <w:pStyle w:val="Heading2"/>
+      </w:pPr>
+      <w:bookmarkStart w:id="14" w:name="_Toc491287040"/>
+      <w:r>
+        <w:t>Requisitos Funcionais</w:t>
+      </w:r>
       <w:bookmarkEnd w:id="14"/>
-    </w:p>
-    <w:p>
-      <w:pPr>
-        <w:pStyle w:val="Heading2"/>
-      </w:pPr>
-      <w:bookmarkStart w:id="15" w:name="_Toc491287040"/>
-      <w:r>
-        <w:t>Requisitos Funcionais</w:t>
-      </w:r>
-      <w:bookmarkEnd w:id="15"/>
       <w:r>
         <w:t xml:space="preserve"> </w:t>
       </w:r>
@@ -6051,7 +6049,7 @@
         </w:numPr>
         <w:ind w:left="1560" w:hanging="851"/>
       </w:pPr>
-      <w:bookmarkStart w:id="16" w:name="_Toc459891785"/>
+      <w:bookmarkStart w:id="15" w:name="_Toc459891785"/>
       <w:r>
         <w:t>Req.</w:t>
       </w:r>
@@ -6066,7 +6064,7 @@
       <w:r>
         <w:t xml:space="preserve"> - Efetuar o cadastro dos clientes</w:t>
       </w:r>
-      <w:bookmarkEnd w:id="16"/>
+      <w:bookmarkEnd w:id="15"/>
     </w:p>
     <w:tbl>
       <w:tblPr>
@@ -6316,7 +6314,7 @@
       <w:pPr>
         <w:pStyle w:val="Caption"/>
       </w:pPr>
-      <w:bookmarkStart w:id="17" w:name="_Toc494837579"/>
+      <w:bookmarkStart w:id="16" w:name="_Toc494837579"/>
       <w:r>
         <w:t xml:space="preserve">Tabela </w:t>
       </w:r>
@@ -6331,7 +6329,7 @@
       <w:r>
         <w:t xml:space="preserve"> – Requisito 1</w:t>
       </w:r>
-      <w:bookmarkEnd w:id="17"/>
+      <w:bookmarkEnd w:id="16"/>
     </w:p>
     <w:p>
       <w:pPr>
@@ -6548,7 +6546,7 @@
       <w:pPr>
         <w:pStyle w:val="Caption"/>
       </w:pPr>
-      <w:bookmarkStart w:id="18" w:name="_Toc494837580"/>
+      <w:bookmarkStart w:id="17" w:name="_Toc494837580"/>
       <w:r>
         <w:t xml:space="preserve">Tabela </w:t>
       </w:r>
@@ -6563,7 +6561,7 @@
       <w:r>
         <w:t xml:space="preserve"> – Requisito 2</w:t>
       </w:r>
-      <w:bookmarkEnd w:id="18"/>
+      <w:bookmarkEnd w:id="17"/>
     </w:p>
     <w:p>
       <w:pPr>
@@ -6825,7 +6823,7 @@
       <w:pPr>
         <w:pStyle w:val="Caption"/>
       </w:pPr>
-      <w:bookmarkStart w:id="19" w:name="_Toc494837581"/>
+      <w:bookmarkStart w:id="18" w:name="_Toc494837581"/>
       <w:r>
         <w:t xml:space="preserve">Tabela </w:t>
       </w:r>
@@ -6840,7 +6838,7 @@
       <w:r>
         <w:t xml:space="preserve"> – Requisito 3</w:t>
       </w:r>
-      <w:bookmarkEnd w:id="19"/>
+      <w:bookmarkEnd w:id="18"/>
     </w:p>
     <w:p>
       <w:pPr>
@@ -7058,7 +7056,7 @@
       <w:pPr>
         <w:pStyle w:val="Caption"/>
       </w:pPr>
-      <w:bookmarkStart w:id="20" w:name="_Toc494837582"/>
+      <w:bookmarkStart w:id="19" w:name="_Toc494837582"/>
       <w:r>
         <w:t xml:space="preserve">Tabela </w:t>
       </w:r>
@@ -7073,7 +7071,7 @@
       <w:r>
         <w:t xml:space="preserve"> – Requisito 4</w:t>
       </w:r>
-      <w:bookmarkEnd w:id="20"/>
+      <w:bookmarkEnd w:id="19"/>
     </w:p>
     <w:p>
       <w:pPr>
@@ -7380,7 +7378,7 @@
       <w:pPr>
         <w:pStyle w:val="Caption"/>
       </w:pPr>
-      <w:bookmarkStart w:id="21" w:name="_Toc494837583"/>
+      <w:bookmarkStart w:id="20" w:name="_Toc494837583"/>
       <w:r>
         <w:t xml:space="preserve">Tabela </w:t>
       </w:r>
@@ -7395,7 +7393,7 @@
       <w:r>
         <w:t xml:space="preserve"> – Requisito 5</w:t>
       </w:r>
-      <w:bookmarkEnd w:id="21"/>
+      <w:bookmarkEnd w:id="20"/>
     </w:p>
     <w:p>
       <w:pPr>
@@ -7696,7 +7694,7 @@
       <w:pPr>
         <w:pStyle w:val="Caption"/>
       </w:pPr>
-      <w:bookmarkStart w:id="22" w:name="_Toc494837584"/>
+      <w:bookmarkStart w:id="21" w:name="_Toc494837584"/>
       <w:r>
         <w:t xml:space="preserve">Tabela </w:t>
       </w:r>
@@ -7711,7 +7709,7 @@
       <w:r>
         <w:t xml:space="preserve"> – Requisito 6</w:t>
       </w:r>
-      <w:bookmarkEnd w:id="22"/>
+      <w:bookmarkEnd w:id="21"/>
     </w:p>
     <w:p>
       <w:pPr>
@@ -7928,7 +7926,7 @@
       <w:pPr>
         <w:pStyle w:val="Caption"/>
       </w:pPr>
-      <w:bookmarkStart w:id="23" w:name="_Toc494837585"/>
+      <w:bookmarkStart w:id="22" w:name="_Toc494837585"/>
       <w:r>
         <w:t xml:space="preserve">Tabela </w:t>
       </w:r>
@@ -7943,7 +7941,7 @@
       <w:r>
         <w:t xml:space="preserve"> – Requisito 7</w:t>
       </w:r>
-      <w:bookmarkEnd w:id="23"/>
+      <w:bookmarkEnd w:id="22"/>
     </w:p>
     <w:p>
       <w:pPr>
@@ -8243,7 +8241,7 @@
       <w:pPr>
         <w:pStyle w:val="Caption"/>
       </w:pPr>
-      <w:bookmarkStart w:id="24" w:name="_Toc494837586"/>
+      <w:bookmarkStart w:id="23" w:name="_Toc494837586"/>
       <w:r>
         <w:t xml:space="preserve">Tabela </w:t>
       </w:r>
@@ -8258,7 +8256,7 @@
       <w:r>
         <w:t xml:space="preserve"> – Requisito 8</w:t>
       </w:r>
-      <w:bookmarkEnd w:id="24"/>
+      <w:bookmarkEnd w:id="23"/>
     </w:p>
     <w:p>
       <w:pPr>
@@ -8475,7 +8473,7 @@
       <w:pPr>
         <w:pStyle w:val="Caption"/>
       </w:pPr>
-      <w:bookmarkStart w:id="25" w:name="_Toc494837587"/>
+      <w:bookmarkStart w:id="24" w:name="_Toc494837587"/>
       <w:r>
         <w:t xml:space="preserve">Tabela </w:t>
       </w:r>
@@ -8490,7 +8488,7 @@
       <w:r>
         <w:t xml:space="preserve"> – Requisito 9</w:t>
       </w:r>
-      <w:bookmarkEnd w:id="25"/>
+      <w:bookmarkEnd w:id="24"/>
     </w:p>
     <w:p>
       <w:pPr>
@@ -8788,7 +8786,7 @@
       <w:pPr>
         <w:pStyle w:val="Caption"/>
       </w:pPr>
-      <w:bookmarkStart w:id="26" w:name="_Toc494837588"/>
+      <w:bookmarkStart w:id="25" w:name="_Toc494837588"/>
       <w:r>
         <w:t xml:space="preserve">Tabela </w:t>
       </w:r>
@@ -8803,7 +8801,7 @@
       <w:r>
         <w:t xml:space="preserve"> – Requisito 10</w:t>
       </w:r>
-      <w:bookmarkEnd w:id="26"/>
+      <w:bookmarkEnd w:id="25"/>
     </w:p>
     <w:p>
       <w:pPr>
@@ -9036,7 +9034,7 @@
       <w:pPr>
         <w:pStyle w:val="Caption"/>
       </w:pPr>
-      <w:bookmarkStart w:id="27" w:name="_Toc494837589"/>
+      <w:bookmarkStart w:id="26" w:name="_Toc494837589"/>
       <w:r>
         <w:t xml:space="preserve">Tabela </w:t>
       </w:r>
@@ -9051,19 +9049,19 @@
       <w:r>
         <w:t xml:space="preserve"> – Requisito 11</w:t>
       </w:r>
-      <w:bookmarkEnd w:id="27"/>
+      <w:bookmarkEnd w:id="26"/>
     </w:p>
     <w:p>
       <w:pPr>
         <w:pStyle w:val="Heading2"/>
         <w:pageBreakBefore/>
       </w:pPr>
-      <w:bookmarkStart w:id="28" w:name="_Toc491287041"/>
+      <w:bookmarkStart w:id="27" w:name="_Toc491287041"/>
       <w:r>
         <w:lastRenderedPageBreak/>
         <w:t>Diagrama de Casos de Uso</w:t>
       </w:r>
-      <w:bookmarkEnd w:id="28"/>
+      <w:bookmarkEnd w:id="27"/>
     </w:p>
     <w:p/>
     <w:p>
@@ -9122,7 +9120,7 @@
       <w:pPr>
         <w:pStyle w:val="Caption"/>
       </w:pPr>
-      <w:bookmarkStart w:id="29" w:name="_Toc494706055"/>
+      <w:bookmarkStart w:id="28" w:name="_Toc494706055"/>
       <w:r>
         <w:t xml:space="preserve">Figura </w:t>
       </w:r>
@@ -9137,19 +9135,19 @@
       <w:r>
         <w:t xml:space="preserve"> – Diagrama de Casos de Uso</w:t>
       </w:r>
+      <w:bookmarkEnd w:id="28"/>
+    </w:p>
+    <w:p>
+      <w:pPr>
+        <w:pStyle w:val="Heading3"/>
+      </w:pPr>
+      <w:bookmarkStart w:id="29" w:name="_Toc364852096"/>
+      <w:bookmarkStart w:id="30" w:name="_Toc459891788"/>
+      <w:r>
+        <w:t>Descrição dos Atores</w:t>
+      </w:r>
       <w:bookmarkEnd w:id="29"/>
-    </w:p>
-    <w:p>
-      <w:pPr>
-        <w:pStyle w:val="Heading3"/>
-      </w:pPr>
-      <w:bookmarkStart w:id="30" w:name="_Toc364852096"/>
-      <w:bookmarkStart w:id="31" w:name="_Toc459891788"/>
-      <w:r>
-        <w:t>Descrição dos Atores</w:t>
-      </w:r>
       <w:bookmarkEnd w:id="30"/>
-      <w:bookmarkEnd w:id="31"/>
     </w:p>
     <w:p>
       <w:pPr>
@@ -9286,14 +9284,14 @@
           <w:numId w:val="13"/>
         </w:numPr>
       </w:pPr>
-      <w:bookmarkStart w:id="32" w:name="_Toc364852097"/>
-      <w:bookmarkStart w:id="33" w:name="_Toc459891789"/>
+      <w:bookmarkStart w:id="31" w:name="_Toc364852097"/>
+      <w:bookmarkStart w:id="32" w:name="_Toc459891789"/>
       <w:r>
         <w:lastRenderedPageBreak/>
         <w:t>Descrição dos Casos de Uso</w:t>
       </w:r>
+      <w:bookmarkEnd w:id="31"/>
       <w:bookmarkEnd w:id="32"/>
-      <w:bookmarkEnd w:id="33"/>
     </w:p>
     <w:p>
       <w:pPr>
@@ -9500,12 +9498,12 @@
         <w:pStyle w:val="Heading2"/>
         <w:pageBreakBefore/>
       </w:pPr>
-      <w:bookmarkStart w:id="34" w:name="_Toc491287042"/>
+      <w:bookmarkStart w:id="33" w:name="_Toc491287042"/>
       <w:r>
         <w:lastRenderedPageBreak/>
         <w:t>Fluxos de Eventos de Casos de Uso</w:t>
       </w:r>
-      <w:bookmarkEnd w:id="34"/>
+      <w:bookmarkEnd w:id="33"/>
     </w:p>
     <w:tbl>
       <w:tblPr>
@@ -9781,12 +9779,9 @@
             <w:pPr>
               <w:jc w:val="center"/>
             </w:pPr>
-            <w:bookmarkStart w:id="35" w:name="_Toc491287043"/>
-            <w:r>
-              <w:t xml:space="preserve">Fluxo </w:t>
-            </w:r>
-            <w:r>
-              <w:t>Alternativo 1</w:t>
+            <w:bookmarkStart w:id="34" w:name="_Toc491287043"/>
+            <w:r>
+              <w:t>Fluxo Alternativo 1</w:t>
             </w:r>
           </w:p>
         </w:tc>
@@ -9920,7 +9915,7 @@
           <w:i w:val="0"/>
         </w:rPr>
       </w:pPr>
-      <w:bookmarkStart w:id="36" w:name="_Toc494837590"/>
+      <w:bookmarkStart w:id="35" w:name="_Toc494837590"/>
       <w:r>
         <w:t xml:space="preserve">Tabela </w:t>
       </w:r>
@@ -9941,7 +9936,7 @@
         </w:rPr>
         <w:t>Fluxo de Eventos 1</w:t>
       </w:r>
-      <w:bookmarkEnd w:id="36"/>
+      <w:bookmarkEnd w:id="35"/>
     </w:p>
     <w:p>
       <w:pPr>
@@ -10100,10 +10095,7 @@
           </w:tcPr>
           <w:p>
             <w:r>
-              <w:t>Editar</w:t>
-            </w:r>
-            <w:r>
-              <w:t xml:space="preserve"> cliente</w:t>
+              <w:t>Editar cliente</w:t>
             </w:r>
           </w:p>
         </w:tc>
@@ -10126,16 +10118,7 @@
           </w:tcPr>
           <w:p>
             <w:r>
-              <w:t xml:space="preserve">Lógica para realizar </w:t>
-            </w:r>
-            <w:r>
-              <w:t>a edição</w:t>
-            </w:r>
-            <w:r>
-              <w:t xml:space="preserve"> de um cliente</w:t>
-            </w:r>
-            <w:r>
-              <w:t xml:space="preserve"> cadastrado</w:t>
+              <w:t>Lógica para realizar a edição de um cliente cadastrado</w:t>
             </w:r>
           </w:p>
         </w:tc>
@@ -10181,10 +10164,7 @@
           </w:tcPr>
           <w:p>
             <w:r>
-              <w:t>Banco de dados ativo</w:t>
-            </w:r>
-            <w:r>
-              <w:t>, cliente cadastrado</w:t>
+              <w:t>Banco de dados ativo, cliente cadastrado</w:t>
             </w:r>
           </w:p>
         </w:tc>
@@ -10207,10 +10187,7 @@
           </w:tcPr>
           <w:p>
             <w:r>
-              <w:t xml:space="preserve">Cliente </w:t>
-            </w:r>
-            <w:r>
-              <w:t>editado</w:t>
+              <w:t>Cliente editado</w:t>
             </w:r>
           </w:p>
         </w:tc>
@@ -10293,10 +10270,7 @@
           </w:tcPr>
           <w:p>
             <w:r>
-              <w:t>1 –</w:t>
-            </w:r>
-            <w:r>
-              <w:t xml:space="preserve"> Administrador solicita edição de um cliente cadastrado</w:t>
+              <w:t>1 – Administrador solicita edição de um cliente cadastrado</w:t>
             </w:r>
           </w:p>
         </w:tc>
@@ -10307,16 +10281,7 @@
           </w:tcPr>
           <w:p>
             <w:r>
-              <w:t xml:space="preserve">2 – Sistema abre uma janela com campos </w:t>
-            </w:r>
-            <w:r>
-              <w:t xml:space="preserve">com os dados previamente </w:t>
-            </w:r>
-            <w:r>
-              <w:t>preenchidos</w:t>
-            </w:r>
-            <w:r>
-              <w:t xml:space="preserve"> </w:t>
+              <w:t xml:space="preserve">2 – Sistema abre uma janela com campos com os dados previamente preenchidos </w:t>
             </w:r>
           </w:p>
         </w:tc>
@@ -10329,13 +10294,7 @@
           </w:tcPr>
           <w:p>
             <w:r>
-              <w:t xml:space="preserve">3 – Administrador </w:t>
-            </w:r>
-            <w:r>
-              <w:t>edita</w:t>
-            </w:r>
-            <w:r>
-              <w:t xml:space="preserve"> os campos</w:t>
+              <w:t>3 – Administrador edita os campos</w:t>
             </w:r>
           </w:p>
         </w:tc>
@@ -10517,7 +10476,7 @@
           <w:i w:val="0"/>
         </w:rPr>
       </w:pPr>
-      <w:bookmarkStart w:id="37" w:name="_Toc494837591"/>
+      <w:bookmarkStart w:id="36" w:name="_Toc494837591"/>
       <w:r>
         <w:t xml:space="preserve">Tabela </w:t>
       </w:r>
@@ -10538,7 +10497,7 @@
         </w:rPr>
         <w:t>Fluxo de Eventos 2</w:t>
       </w:r>
-      <w:bookmarkEnd w:id="37"/>
+      <w:bookmarkEnd w:id="36"/>
     </w:p>
     <w:tbl>
       <w:tblPr>
@@ -10566,7 +10525,11 @@
           <w:tcPr>
             <w:tcW w:w="7146" w:type="dxa"/>
           </w:tcPr>
-          <w:p/>
+          <w:p>
+            <w:r>
+              <w:t>Excluir cliente</w:t>
+            </w:r>
+          </w:p>
         </w:tc>
       </w:tr>
       <w:tr>
@@ -10585,7 +10548,11 @@
           <w:tcPr>
             <w:tcW w:w="7146" w:type="dxa"/>
           </w:tcPr>
-          <w:p/>
+          <w:p>
+            <w:r>
+              <w:t>Lógica para excluir um cliente cadastrado</w:t>
+            </w:r>
+          </w:p>
         </w:tc>
       </w:tr>
       <w:tr>
@@ -10604,7 +10571,11 @@
           <w:tcPr>
             <w:tcW w:w="7146" w:type="dxa"/>
           </w:tcPr>
-          <w:p/>
+          <w:p>
+            <w:r>
+              <w:t>Req.2 - Efetuar a exclusão dos clientes</w:t>
+            </w:r>
+          </w:p>
         </w:tc>
       </w:tr>
       <w:tr>
@@ -10623,7 +10594,11 @@
           <w:tcPr>
             <w:tcW w:w="7146" w:type="dxa"/>
           </w:tcPr>
-          <w:p/>
+          <w:p>
+            <w:r>
+              <w:t>Banco de dados ativo, cliente cadastrado</w:t>
+            </w:r>
+          </w:p>
         </w:tc>
       </w:tr>
       <w:tr>
@@ -10642,7 +10617,11 @@
           <w:tcPr>
             <w:tcW w:w="7146" w:type="dxa"/>
           </w:tcPr>
-          <w:p/>
+          <w:p>
+            <w:r>
+              <w:t>Cliente excluído</w:t>
+            </w:r>
+          </w:p>
         </w:tc>
       </w:tr>
       <w:tr>
@@ -10661,7 +10640,11 @@
           <w:tcPr>
             <w:tcW w:w="7146" w:type="dxa"/>
           </w:tcPr>
-          <w:p/>
+          <w:p>
+            <w:r>
+              <w:t>Administrador, Banco de dados</w:t>
+            </w:r>
+          </w:p>
         </w:tc>
       </w:tr>
       <w:tr>
@@ -10717,14 +10700,22 @@
             <w:tcW w:w="3794" w:type="dxa"/>
             <w:shd w:val="clear" w:color="auto" w:fill="FFFFFF" w:themeFill="background1"/>
           </w:tcPr>
-          <w:p/>
+          <w:p>
+            <w:r>
+              <w:t>1 – Administrador solicita exclusão</w:t>
+            </w:r>
+          </w:p>
         </w:tc>
         <w:tc>
           <w:tcPr>
             <w:tcW w:w="7146" w:type="dxa"/>
             <w:shd w:val="clear" w:color="auto" w:fill="FFFFFF" w:themeFill="background1"/>
           </w:tcPr>
-          <w:p/>
+          <w:p>
+            <w:r>
+              <w:t>2 – Sistema questiona se a intenção é mesmo excluir o cliente</w:t>
+            </w:r>
+          </w:p>
         </w:tc>
       </w:tr>
       <w:tr>
@@ -10733,14 +10724,22 @@
             <w:tcW w:w="3794" w:type="dxa"/>
             <w:shd w:val="clear" w:color="auto" w:fill="FFFFFF" w:themeFill="background1"/>
           </w:tcPr>
-          <w:p/>
+          <w:p>
+            <w:r>
+              <w:t>3 – Administrador confirma ação</w:t>
+            </w:r>
+          </w:p>
         </w:tc>
         <w:tc>
           <w:tcPr>
             <w:tcW w:w="7146" w:type="dxa"/>
             <w:shd w:val="clear" w:color="auto" w:fill="FFFFFF" w:themeFill="background1"/>
           </w:tcPr>
-          <w:p/>
+          <w:p>
+            <w:r>
+              <w:t>4 – Sistema exclui cliente da base de dados</w:t>
+            </w:r>
+          </w:p>
         </w:tc>
       </w:tr>
       <w:tr>
@@ -10756,7 +10755,11 @@
             <w:tcW w:w="7146" w:type="dxa"/>
             <w:shd w:val="clear" w:color="auto" w:fill="FFFFFF" w:themeFill="background1"/>
           </w:tcPr>
-          <w:p/>
+          <w:p>
+            <w:r>
+              <w:t>5 – Caso de uso encerrado</w:t>
+            </w:r>
+          </w:p>
         </w:tc>
       </w:tr>
       <w:tr>
@@ -10882,7 +10885,7 @@
           <w:i w:val="0"/>
         </w:rPr>
       </w:pPr>
-      <w:bookmarkStart w:id="38" w:name="_Toc494837592"/>
+      <w:bookmarkStart w:id="37" w:name="_Toc494837592"/>
       <w:r>
         <w:t xml:space="preserve">Tabela </w:t>
       </w:r>
@@ -10903,6 +10906,8 @@
         </w:rPr>
         <w:t>Fluxo de Eventos 3</w:t>
       </w:r>
+      <w:bookmarkStart w:id="38" w:name="_GoBack"/>
+      <w:bookmarkEnd w:id="37"/>
       <w:bookmarkEnd w:id="38"/>
     </w:p>
     <w:p>
@@ -10914,7 +10919,7 @@
         <w:lastRenderedPageBreak/>
         <w:t>Requisitos Não-Funcionais</w:t>
       </w:r>
-      <w:bookmarkEnd w:id="35"/>
+      <w:bookmarkEnd w:id="34"/>
     </w:p>
     <w:p>
       <w:pPr>
@@ -13381,7 +13386,7 @@
         <w:rStyle w:val="PageNumber"/>
         <w:noProof/>
       </w:rPr>
-      <w:t>5</w:t>
+      <w:t>27</w:t>
     </w:r>
     <w:r>
       <w:rPr>
@@ -14745,7 +14750,7 @@
     <w:lsdException w:name="Table Web 2" w:semiHidden="1" w:unhideWhenUsed="1"/>
     <w:lsdException w:name="Table Web 3" w:semiHidden="1" w:unhideWhenUsed="1"/>
     <w:lsdException w:name="Balloon Text" w:semiHidden="1" w:unhideWhenUsed="1"/>
-    <w:lsdException w:name="Table Grid" w:semiHidden="1" w:uiPriority="59" w:unhideWhenUsed="1"/>
+    <w:lsdException w:name="Table Grid" w:uiPriority="59"/>
     <w:lsdException w:name="Table Theme" w:semiHidden="1" w:unhideWhenUsed="1"/>
     <w:lsdException w:name="Placeholder Text" w:semiHidden="1"/>
     <w:lsdException w:name="No Spacing" w:uiPriority="1" w:qFormat="1"/>
@@ -16684,7 +16689,7 @@
 </file>
 
 <file path=customXml/itemProps1.xml><?xml version="1.0" encoding="utf-8"?>
-<ds:datastoreItem xmlns:ds="http://schemas.openxmlformats.org/officeDocument/2006/customXml" ds:itemID="{5210387E-DF68-4881-9987-815846BD1158}">
+<ds:datastoreItem xmlns:ds="http://schemas.openxmlformats.org/officeDocument/2006/customXml" ds:itemID="{06455271-D155-494B-8B1C-15758DFD4AA5}">
   <ds:schemaRefs>
     <ds:schemaRef ds:uri="http://schemas.openxmlformats.org/officeDocument/2006/bibliography"/>
   </ds:schemaRefs>

</xml_diff>